<commit_message>
Segundo fork, desde codigo
</commit_message>
<xml_diff>
--- a/Documentacion.docx
+++ b/Documentacion.docx
@@ -1051,9 +1051,7 @@
       <w:r>
         <w:t>Master:</w:t>
       </w:r>
-      <w:bookmarkStart w:id="3" w:name="_GoBack"/>
       <w:bookmarkEnd w:id="2"/>
-      <w:bookmarkEnd w:id="3"/>
     </w:p>
     <w:p>
       <w:r>
@@ -1076,11 +1074,11 @@
       <w:pPr>
         <w:pStyle w:val="Heading2"/>
       </w:pPr>
-      <w:bookmarkStart w:id="4" w:name="_Toc67388374"/>
+      <w:bookmarkStart w:id="3" w:name="_Toc67388374"/>
       <w:r>
         <w:t>Documentación:</w:t>
       </w:r>
-      <w:bookmarkEnd w:id="4"/>
+      <w:bookmarkEnd w:id="3"/>
     </w:p>
     <w:p>
       <w:r>
@@ -1109,14 +1107,14 @@
       <w:pPr>
         <w:pStyle w:val="Heading2"/>
       </w:pPr>
-      <w:bookmarkStart w:id="5" w:name="_Toc67388375"/>
+      <w:bookmarkStart w:id="4" w:name="_Toc67388375"/>
       <w:r>
         <w:t>Pregunta</w:t>
       </w:r>
       <w:r>
         <w:t xml:space="preserve"> 1:</w:t>
       </w:r>
-      <w:bookmarkEnd w:id="5"/>
+      <w:bookmarkEnd w:id="4"/>
     </w:p>
     <w:p>
       <w:r>
@@ -1130,14 +1128,14 @@
       <w:pPr>
         <w:pStyle w:val="Heading2"/>
       </w:pPr>
-      <w:bookmarkStart w:id="6" w:name="_Toc67388376"/>
+      <w:bookmarkStart w:id="5" w:name="_Toc67388376"/>
       <w:r>
         <w:t xml:space="preserve">Pregunta </w:t>
       </w:r>
       <w:r>
         <w:t>2:</w:t>
       </w:r>
-      <w:bookmarkEnd w:id="6"/>
+      <w:bookmarkEnd w:id="5"/>
     </w:p>
     <w:p>
       <w:r>
@@ -1148,14 +1146,14 @@
       <w:pPr>
         <w:pStyle w:val="Heading2"/>
       </w:pPr>
-      <w:bookmarkStart w:id="7" w:name="_Toc67388377"/>
+      <w:bookmarkStart w:id="6" w:name="_Toc67388377"/>
       <w:r>
         <w:t xml:space="preserve">Pregunta </w:t>
       </w:r>
       <w:r>
         <w:t>3:</w:t>
       </w:r>
-      <w:bookmarkEnd w:id="7"/>
+      <w:bookmarkEnd w:id="6"/>
     </w:p>
     <w:p>
       <w:r>
@@ -1166,14 +1164,14 @@
       <w:pPr>
         <w:pStyle w:val="Heading2"/>
       </w:pPr>
-      <w:bookmarkStart w:id="8" w:name="_Toc67388378"/>
+      <w:bookmarkStart w:id="7" w:name="_Toc67388378"/>
       <w:r>
         <w:t xml:space="preserve">Pregunta </w:t>
       </w:r>
       <w:r>
         <w:t>4:</w:t>
       </w:r>
-      <w:bookmarkEnd w:id="8"/>
+      <w:bookmarkEnd w:id="7"/>
     </w:p>
     <w:p>
       <w:r>
@@ -1198,6 +1196,11 @@
       <w:r>
         <w:t xml:space="preserve">   </w:t>
       </w:r>
+      <w:r>
+        <w:t xml:space="preserve"> </w:t>
+      </w:r>
+      <w:bookmarkStart w:id="8" w:name="_GoBack"/>
+      <w:bookmarkEnd w:id="8"/>
     </w:p>
     <w:p>
       <w:pPr>
@@ -5546,6 +5549,7 @@
   <w:rsids>
     <w:rsidRoot w:val="00AB57E8"/>
     <w:rsid w:val="00382BFB"/>
+    <w:rsid w:val="00437C5F"/>
     <w:rsid w:val="00481590"/>
     <w:rsid w:val="005661D0"/>
     <w:rsid w:val="0058752E"/>
@@ -6324,7 +6328,7 @@
 </file>
 
 <file path=customXml/itemProps1.xml><?xml version="1.0" encoding="utf-8"?>
-<ds:datastoreItem xmlns:ds="http://schemas.openxmlformats.org/officeDocument/2006/customXml" ds:itemID="{80FFB670-C612-48A2-B491-DAF17A5BACCE}">
+<ds:datastoreItem xmlns:ds="http://schemas.openxmlformats.org/officeDocument/2006/customXml" ds:itemID="{A94F870B-AF4D-4EDE-AA34-C89E55D6D3EC}">
   <ds:schemaRefs>
     <ds:schemaRef ds:uri="http://schemas.openxmlformats.org/officeDocument/2006/bibliography"/>
   </ds:schemaRefs>

</xml_diff>